<commit_message>
Added runs for client and server, removed client.py await, finished the report and added my pcap
</commit_message>
<xml_diff>
--- a/Group35_ComputerNetworks_Report.docx
+++ b/Group35_ComputerNetworks_Report.docx
@@ -63,15 +63,7 @@
           <w:rFonts w:asciiTheme="majorBidi" w:hAnsiTheme="majorBidi" w:cstheme="majorBidi"/>
           <w:rtl/>
         </w:rPr>
-        <w:t xml:space="preserve"> – תז </w:t>
-      </w:r>
-      <w:r>
-        <w:rPr>
-          <w:rStyle w:val="SubtitleChar"/>
-          <w:rFonts w:asciiTheme="majorBidi" w:hAnsiTheme="majorBidi" w:cstheme="majorBidi"/>
-          <w:rtl/>
-        </w:rPr>
-        <w:t>324928811</w:t>
+        <w:t xml:space="preserve"> – תז 324928811</w:t>
       </w:r>
       <w:r>
         <w:rPr>
@@ -399,14 +391,12 @@
         </w:rPr>
         <w:t xml:space="preserve"> הריק המקורי מ</w:t>
       </w:r>
-      <w:proofErr w:type="spellStart"/>
       <w:r>
         <w:rPr>
           <w:rFonts w:asciiTheme="majorBidi" w:hAnsiTheme="majorBidi" w:cstheme="majorBidi"/>
         </w:rPr>
         <w:t>Github</w:t>
       </w:r>
-      <w:proofErr w:type="spellEnd"/>
     </w:p>
     <w:p>
       <w:pPr>
@@ -435,7 +425,7 @@
                     <pic:cNvPicPr/>
                   </pic:nvPicPr>
                   <pic:blipFill>
-                    <a:blip r:embed="rId5">
+                    <a:blip r:embed="rId8">
                       <a:extLst>
                         <a:ext uri="{28A0092B-C50C-407E-A947-70E740481C1C}">
                           <a14:useLocalDpi xmlns:a14="http://schemas.microsoft.com/office/drawing/2010/main"/>
@@ -482,19 +472,11 @@
         </w:rPr>
         <w:t>תהליך אריזת המידע- בשלב זה השתמשתי  ב</w:t>
       </w:r>
-      <w:proofErr w:type="spellStart"/>
       <w:r>
         <w:rPr>
           <w:rFonts w:asciiTheme="majorBidi" w:eastAsia="Aptos" w:hAnsiTheme="majorBidi" w:cstheme="majorBidi"/>
         </w:rPr>
-        <w:t>Jupyter</w:t>
-      </w:r>
-      <w:proofErr w:type="spellEnd"/>
-      <w:r>
-        <w:rPr>
-          <w:rFonts w:asciiTheme="majorBidi" w:eastAsia="Aptos" w:hAnsiTheme="majorBidi" w:cstheme="majorBidi"/>
-        </w:rPr>
-        <w:t xml:space="preserve"> </w:t>
+        <w:t xml:space="preserve">Jupyter </w:t>
       </w:r>
       <w:r>
         <w:rPr>
@@ -697,14 +679,12 @@
         <w:lastRenderedPageBreak/>
         <w:t>צילום מסך מ</w:t>
       </w:r>
-      <w:proofErr w:type="spellStart"/>
       <w:r>
         <w:rPr>
           <w:rFonts w:asciiTheme="majorBidi" w:eastAsia="Aptos" w:hAnsiTheme="majorBidi" w:cstheme="majorBidi"/>
         </w:rPr>
         <w:t>Jupyter</w:t>
       </w:r>
-      <w:proofErr w:type="spellEnd"/>
       <w:r>
         <w:rPr>
           <w:rFonts w:asciiTheme="majorBidi" w:eastAsia="Aptos" w:hAnsiTheme="majorBidi" w:cstheme="majorBidi"/>
@@ -733,7 +713,7 @@
                     <pic:cNvPicPr/>
                   </pic:nvPicPr>
                   <pic:blipFill>
-                    <a:blip r:embed="rId6">
+                    <a:blip r:embed="rId9">
                       <a:extLst>
                         <a:ext uri="{28A0092B-C50C-407E-A947-70E740481C1C}">
                           <a14:useLocalDpi xmlns:a14="http://schemas.microsoft.com/office/drawing/2010/main"/>
@@ -851,19 +831,11 @@
         </w:rPr>
         <w:t xml:space="preserve"> </w:t>
       </w:r>
-      <w:proofErr w:type="spellStart"/>
       <w:r>
         <w:rPr>
           <w:rFonts w:asciiTheme="majorBidi" w:eastAsia="Aptos" w:hAnsiTheme="majorBidi" w:cstheme="majorBidi"/>
         </w:rPr>
-        <w:t>tcp.port</w:t>
-      </w:r>
-      <w:proofErr w:type="spellEnd"/>
-      <w:r>
-        <w:rPr>
-          <w:rFonts w:asciiTheme="majorBidi" w:eastAsia="Aptos" w:hAnsiTheme="majorBidi" w:cstheme="majorBidi"/>
-        </w:rPr>
-        <w:t xml:space="preserve"> == 80</w:t>
+        <w:t>tcp.port == 80</w:t>
       </w:r>
     </w:p>
     <w:p>
@@ -923,14 +895,12 @@
         </w:rPr>
         <w:t xml:space="preserve"> </w:t>
       </w:r>
-      <w:proofErr w:type="spellStart"/>
       <w:r>
         <w:rPr>
           <w:rFonts w:asciiTheme="majorBidi" w:eastAsia="Consolas" w:hAnsiTheme="majorBidi" w:cstheme="majorBidi"/>
         </w:rPr>
         <w:t>pcap</w:t>
       </w:r>
-      <w:proofErr w:type="spellEnd"/>
       <w:r>
         <w:rPr>
           <w:rFonts w:asciiTheme="majorBidi" w:hAnsiTheme="majorBidi" w:cstheme="majorBidi"/>
@@ -978,7 +948,7 @@
                           </pic:cNvPicPr>
                         </pic:nvPicPr>
                         <pic:blipFill>
-                          <a:blip r:embed="rId7"/>
+                          <a:blip r:embed="rId10"/>
                           <a:stretch>
                             <a:fillRect/>
                           </a:stretch>
@@ -993,7 +963,7 @@
                           </a:prstGeom>
                         </pic:spPr>
                       </pic:pic>
-                      <w14:contentPart bwMode="auto" r:id="rId8">
+                      <w14:contentPart bwMode="auto" r:id="rId11">
                         <w14:nvContentPartPr>
                           <w14:cNvPr id="143569971" name="Ink 143569971"/>
                           <w14:cNvContentPartPr/>
@@ -1009,7 +979,7 @@
               </wp:inline>
             </w:drawing>
           </mc:Choice>
-          <mc:Fallback xmlns:a="http://schemas.openxmlformats.org/drawingml/2006/main" xmlns:pic="http://schemas.openxmlformats.org/drawingml/2006/picture" xmlns:a14="http://schemas.microsoft.com/office/drawing/2010/main"/>
+          <mc:Fallback xmlns:a14="http://schemas.microsoft.com/office/drawing/2010/main" xmlns:pic="http://schemas.openxmlformats.org/drawingml/2006/picture" xmlns:a="http://schemas.openxmlformats.org/drawingml/2006/main"/>
         </mc:AlternateContent>
       </w:r>
       <w:r>
@@ -1432,14 +1402,12 @@
         </w:rPr>
         <w:t xml:space="preserve"> אשר מפעיל את פעולת </w:t>
       </w:r>
-      <w:proofErr w:type="spellStart"/>
       <w:r>
         <w:rPr>
           <w:rFonts w:asciiTheme="majorBidi" w:hAnsiTheme="majorBidi" w:cstheme="majorBidi"/>
         </w:rPr>
         <w:t>receive_messages</w:t>
       </w:r>
-      <w:proofErr w:type="spellEnd"/>
       <w:r>
         <w:rPr>
           <w:rFonts w:asciiTheme="majorBidi" w:hAnsiTheme="majorBidi" w:cstheme="majorBidi" w:hint="cs"/>
@@ -1577,14 +1545,12 @@
           <w:rtl/>
         </w:rPr>
       </w:pPr>
-      <w:proofErr w:type="spellStart"/>
       <w:r>
         <w:rPr>
           <w:rFonts w:asciiTheme="majorBidi" w:hAnsiTheme="majorBidi" w:cstheme="majorBidi"/>
         </w:rPr>
         <w:t>receive_messages</w:t>
       </w:r>
-      <w:proofErr w:type="spellEnd"/>
       <w:r>
         <w:rPr>
           <w:rFonts w:asciiTheme="majorBidi" w:hAnsiTheme="majorBidi" w:cstheme="majorBidi" w:hint="cs"/>
@@ -1662,14 +1628,12 @@
         </w:rPr>
         <w:t xml:space="preserve"> בעזרת </w:t>
       </w:r>
-      <w:proofErr w:type="spellStart"/>
       <w:r>
         <w:rPr>
           <w:rFonts w:asciiTheme="majorBidi" w:hAnsiTheme="majorBidi" w:cstheme="majorBidi"/>
         </w:rPr>
         <w:t>sock.receive</w:t>
       </w:r>
-      <w:proofErr w:type="spellEnd"/>
       <w:r>
         <w:rPr>
           <w:rFonts w:asciiTheme="majorBidi" w:hAnsiTheme="majorBidi" w:cstheme="majorBidi" w:hint="cs"/>
@@ -1777,7 +1741,13 @@
         <w:rPr>
           <w:rFonts w:asciiTheme="majorBidi" w:hAnsiTheme="majorBidi" w:cstheme="majorBidi"/>
         </w:rPr>
-        <w:t>Main</w:t>
+        <w:t>m</w:t>
+      </w:r>
+      <w:r>
+        <w:rPr>
+          <w:rFonts w:asciiTheme="majorBidi" w:hAnsiTheme="majorBidi" w:cstheme="majorBidi"/>
+        </w:rPr>
+        <w:t>ain</w:t>
       </w:r>
       <w:r>
         <w:rPr>
@@ -2021,10 +1991,1287 @@
           <w:numId w:val="5"/>
         </w:numPr>
         <w:rPr>
-          <w:rFonts w:asciiTheme="majorBidi" w:hAnsiTheme="majorBidi" w:cstheme="majorBidi" w:hint="cs"/>
-          <w:rtl/>
-        </w:rPr>
-      </w:pPr>
+          <w:rFonts w:asciiTheme="majorBidi" w:hAnsiTheme="majorBidi" w:cstheme="majorBidi"/>
+        </w:rPr>
+      </w:pPr>
+      <w:r>
+        <w:rPr>
+          <w:rFonts w:asciiTheme="majorBidi" w:hAnsiTheme="majorBidi" w:cstheme="majorBidi" w:hint="cs"/>
+          <w:rtl/>
+        </w:rPr>
+        <w:t xml:space="preserve">לולאת </w:t>
+      </w:r>
+      <w:r>
+        <w:rPr>
+          <w:rFonts w:asciiTheme="majorBidi" w:hAnsiTheme="majorBidi" w:cstheme="majorBidi"/>
+        </w:rPr>
+        <w:t>while(true)</w:t>
+      </w:r>
+      <w:r>
+        <w:rPr>
+          <w:rFonts w:asciiTheme="majorBidi" w:hAnsiTheme="majorBidi" w:cstheme="majorBidi" w:hint="cs"/>
+          <w:rtl/>
+        </w:rPr>
+        <w:t xml:space="preserve"> ש:</w:t>
+      </w:r>
+    </w:p>
+    <w:p>
+      <w:pPr>
+        <w:pStyle w:val="ListParagraph"/>
+        <w:numPr>
+          <w:ilvl w:val="1"/>
+          <w:numId w:val="5"/>
+        </w:numPr>
+        <w:rPr>
+          <w:rFonts w:asciiTheme="majorBidi" w:hAnsiTheme="majorBidi" w:cstheme="majorBidi"/>
+        </w:rPr>
+      </w:pPr>
+      <w:r>
+        <w:rPr>
+          <w:rFonts w:asciiTheme="majorBidi" w:hAnsiTheme="majorBidi" w:cstheme="majorBidi" w:hint="cs"/>
+          <w:rtl/>
+        </w:rPr>
+        <w:t>מקבלת חיבורים חדשים</w:t>
+      </w:r>
+    </w:p>
+    <w:p>
+      <w:pPr>
+        <w:pStyle w:val="ListParagraph"/>
+        <w:numPr>
+          <w:ilvl w:val="1"/>
+          <w:numId w:val="5"/>
+        </w:numPr>
+        <w:rPr>
+          <w:rFonts w:asciiTheme="majorBidi" w:hAnsiTheme="majorBidi" w:cstheme="majorBidi"/>
+        </w:rPr>
+      </w:pPr>
+      <w:r>
+        <w:rPr>
+          <w:rFonts w:asciiTheme="majorBidi" w:hAnsiTheme="majorBidi" w:cstheme="majorBidi" w:hint="cs"/>
+          <w:rtl/>
+        </w:rPr>
+        <w:t xml:space="preserve">יוצרת </w:t>
+      </w:r>
+      <w:r>
+        <w:rPr>
+          <w:rFonts w:asciiTheme="majorBidi" w:hAnsiTheme="majorBidi" w:cstheme="majorBidi"/>
+        </w:rPr>
+        <w:t>Thread</w:t>
+      </w:r>
+      <w:r>
+        <w:rPr>
+          <w:rFonts w:asciiTheme="majorBidi" w:hAnsiTheme="majorBidi" w:cstheme="majorBidi" w:hint="cs"/>
+          <w:rtl/>
+        </w:rPr>
+        <w:t xml:space="preserve"> אשר מכיל את הפעולה </w:t>
+      </w:r>
+      <w:r>
+        <w:rPr>
+          <w:rFonts w:asciiTheme="majorBidi" w:hAnsiTheme="majorBidi" w:cstheme="majorBidi"/>
+        </w:rPr>
+        <w:t>handle_client</w:t>
+      </w:r>
+      <w:r>
+        <w:rPr>
+          <w:rFonts w:asciiTheme="majorBidi" w:hAnsiTheme="majorBidi" w:cstheme="majorBidi" w:hint="cs"/>
+          <w:rtl/>
+        </w:rPr>
+        <w:t xml:space="preserve"> ומפעיל אותו</w:t>
+      </w:r>
+    </w:p>
+    <w:p>
+      <w:pPr>
+        <w:rPr>
+          <w:rFonts w:asciiTheme="majorBidi" w:hAnsiTheme="majorBidi" w:cstheme="majorBidi" w:hint="cs"/>
+        </w:rPr>
+      </w:pPr>
+    </w:p>
+    <w:p>
+      <w:pPr>
+        <w:rPr>
+          <w:rFonts w:asciiTheme="majorBidi" w:hAnsiTheme="majorBidi" w:cstheme="majorBidi"/>
+          <w:rtl/>
+        </w:rPr>
+      </w:pPr>
+      <w:r>
+        <w:rPr>
+          <w:rFonts w:asciiTheme="majorBidi" w:hAnsiTheme="majorBidi" w:cstheme="majorBidi"/>
+        </w:rPr>
+        <w:lastRenderedPageBreak/>
+        <w:t>handle_client</w:t>
+      </w:r>
+      <w:r>
+        <w:rPr>
+          <w:rFonts w:asciiTheme="majorBidi" w:hAnsiTheme="majorBidi" w:cstheme="majorBidi" w:hint="cs"/>
+          <w:rtl/>
+        </w:rPr>
+        <w:t>:</w:t>
+      </w:r>
+    </w:p>
+    <w:p>
+      <w:pPr>
+        <w:pStyle w:val="ListParagraph"/>
+        <w:numPr>
+          <w:ilvl w:val="0"/>
+          <w:numId w:val="6"/>
+        </w:numPr>
+        <w:rPr>
+          <w:rFonts w:asciiTheme="majorBidi" w:hAnsiTheme="majorBidi" w:cstheme="majorBidi"/>
+        </w:rPr>
+      </w:pPr>
+      <w:r>
+        <w:rPr>
+          <w:rFonts w:asciiTheme="majorBidi" w:hAnsiTheme="majorBidi" w:cstheme="majorBidi" w:hint="cs"/>
+          <w:rtl/>
+        </w:rPr>
+        <w:t xml:space="preserve">מקבלת </w:t>
+      </w:r>
+      <w:r>
+        <w:rPr>
+          <w:rFonts w:asciiTheme="majorBidi" w:hAnsiTheme="majorBidi" w:cstheme="majorBidi"/>
+        </w:rPr>
+        <w:t>conn</w:t>
+      </w:r>
+      <w:r>
+        <w:rPr>
+          <w:rFonts w:asciiTheme="majorBidi" w:hAnsiTheme="majorBidi" w:cstheme="majorBidi" w:hint="cs"/>
+          <w:rtl/>
+        </w:rPr>
+        <w:t xml:space="preserve"> מסוג </w:t>
+      </w:r>
+      <w:r>
+        <w:rPr>
+          <w:rFonts w:asciiTheme="majorBidi" w:hAnsiTheme="majorBidi" w:cstheme="majorBidi"/>
+        </w:rPr>
+        <w:t>socket</w:t>
+      </w:r>
+      <w:r>
+        <w:rPr>
+          <w:rFonts w:asciiTheme="majorBidi" w:hAnsiTheme="majorBidi" w:cstheme="majorBidi" w:hint="cs"/>
+          <w:rtl/>
+        </w:rPr>
+        <w:t xml:space="preserve"> ו</w:t>
+      </w:r>
+      <w:r>
+        <w:rPr>
+          <w:rFonts w:asciiTheme="majorBidi" w:hAnsiTheme="majorBidi" w:cstheme="majorBidi"/>
+        </w:rPr>
+        <w:t>addr</w:t>
+      </w:r>
+      <w:r>
+        <w:rPr>
+          <w:rFonts w:asciiTheme="majorBidi" w:hAnsiTheme="majorBidi" w:cstheme="majorBidi" w:hint="cs"/>
+          <w:rtl/>
+        </w:rPr>
+        <w:t xml:space="preserve"> מסוג </w:t>
+      </w:r>
+      <w:r>
+        <w:rPr>
+          <w:rFonts w:asciiTheme="majorBidi" w:hAnsiTheme="majorBidi" w:cstheme="majorBidi"/>
+        </w:rPr>
+        <w:t>tuple</w:t>
+      </w:r>
+      <w:r>
+        <w:rPr>
+          <w:rFonts w:asciiTheme="majorBidi" w:hAnsiTheme="majorBidi" w:cstheme="majorBidi" w:hint="cs"/>
+          <w:rtl/>
+        </w:rPr>
+        <w:t xml:space="preserve"> שהוא בעצם הכתובת המתחברת.</w:t>
+      </w:r>
+    </w:p>
+    <w:p>
+      <w:pPr>
+        <w:pStyle w:val="ListParagraph"/>
+        <w:numPr>
+          <w:ilvl w:val="0"/>
+          <w:numId w:val="6"/>
+        </w:numPr>
+        <w:rPr>
+          <w:rFonts w:asciiTheme="majorBidi" w:hAnsiTheme="majorBidi" w:cstheme="majorBidi"/>
+        </w:rPr>
+      </w:pPr>
+      <w:r>
+        <w:rPr>
+          <w:rFonts w:asciiTheme="majorBidi" w:hAnsiTheme="majorBidi" w:cstheme="majorBidi" w:hint="cs"/>
+          <w:rtl/>
+        </w:rPr>
+        <w:t xml:space="preserve">בפתיחה של החיבור עם האדם, אני מגדיר משתנה של </w:t>
+      </w:r>
+      <w:r>
+        <w:rPr>
+          <w:rFonts w:asciiTheme="majorBidi" w:hAnsiTheme="majorBidi" w:cstheme="majorBidi"/>
+        </w:rPr>
+        <w:t>username</w:t>
+      </w:r>
+    </w:p>
+    <w:p>
+      <w:pPr>
+        <w:pStyle w:val="ListParagraph"/>
+        <w:numPr>
+          <w:ilvl w:val="0"/>
+          <w:numId w:val="6"/>
+        </w:numPr>
+        <w:rPr>
+          <w:rFonts w:asciiTheme="majorBidi" w:hAnsiTheme="majorBidi" w:cstheme="majorBidi"/>
+        </w:rPr>
+      </w:pPr>
+      <w:r>
+        <w:rPr>
+          <w:rFonts w:asciiTheme="majorBidi" w:hAnsiTheme="majorBidi" w:cstheme="majorBidi" w:hint="cs"/>
+          <w:rtl/>
+        </w:rPr>
+        <w:t xml:space="preserve">פותחים לולאת </w:t>
+      </w:r>
+      <w:r>
+        <w:rPr>
+          <w:rFonts w:asciiTheme="majorBidi" w:hAnsiTheme="majorBidi" w:cstheme="majorBidi"/>
+        </w:rPr>
+        <w:t>while(true)</w:t>
+      </w:r>
+      <w:r>
+        <w:rPr>
+          <w:rFonts w:asciiTheme="majorBidi" w:hAnsiTheme="majorBidi" w:cstheme="majorBidi" w:hint="cs"/>
+          <w:rtl/>
+        </w:rPr>
+        <w:t xml:space="preserve"> שמשתמש ב</w:t>
+      </w:r>
+      <w:r>
+        <w:rPr>
+          <w:rFonts w:asciiTheme="majorBidi" w:hAnsiTheme="majorBidi" w:cstheme="majorBidi"/>
+        </w:rPr>
+        <w:t>conn</w:t>
+      </w:r>
+    </w:p>
+    <w:p>
+      <w:pPr>
+        <w:pStyle w:val="ListParagraph"/>
+        <w:numPr>
+          <w:ilvl w:val="1"/>
+          <w:numId w:val="6"/>
+        </w:numPr>
+        <w:rPr>
+          <w:rFonts w:asciiTheme="majorBidi" w:hAnsiTheme="majorBidi" w:cstheme="majorBidi"/>
+        </w:rPr>
+      </w:pPr>
+      <w:r>
+        <w:rPr>
+          <w:rFonts w:asciiTheme="majorBidi" w:hAnsiTheme="majorBidi" w:cstheme="majorBidi" w:hint="cs"/>
+          <w:rtl/>
+        </w:rPr>
+        <w:t xml:space="preserve">מוציא את המידע לתוך </w:t>
+      </w:r>
+      <w:r>
+        <w:rPr>
+          <w:rFonts w:asciiTheme="majorBidi" w:hAnsiTheme="majorBidi" w:cstheme="majorBidi"/>
+        </w:rPr>
+        <w:t>data</w:t>
+      </w:r>
+      <w:r>
+        <w:rPr>
+          <w:rFonts w:asciiTheme="majorBidi" w:hAnsiTheme="majorBidi" w:cstheme="majorBidi" w:hint="cs"/>
+          <w:rtl/>
+        </w:rPr>
+        <w:t xml:space="preserve"> מתוך </w:t>
+      </w:r>
+      <w:r>
+        <w:rPr>
+          <w:rFonts w:asciiTheme="majorBidi" w:hAnsiTheme="majorBidi" w:cstheme="majorBidi"/>
+        </w:rPr>
+        <w:t>conn.recv</w:t>
+      </w:r>
+      <w:r>
+        <w:rPr>
+          <w:rFonts w:asciiTheme="majorBidi" w:hAnsiTheme="majorBidi" w:cstheme="majorBidi" w:hint="cs"/>
+          <w:rtl/>
+        </w:rPr>
+        <w:t xml:space="preserve"> בגודל 4096 ביטים.</w:t>
+      </w:r>
+    </w:p>
+    <w:p>
+      <w:pPr>
+        <w:pStyle w:val="ListParagraph"/>
+        <w:numPr>
+          <w:ilvl w:val="1"/>
+          <w:numId w:val="6"/>
+        </w:numPr>
+        <w:rPr>
+          <w:rFonts w:asciiTheme="majorBidi" w:hAnsiTheme="majorBidi" w:cstheme="majorBidi"/>
+        </w:rPr>
+      </w:pPr>
+      <w:r>
+        <w:rPr>
+          <w:rFonts w:asciiTheme="majorBidi" w:hAnsiTheme="majorBidi" w:cstheme="majorBidi" w:hint="cs"/>
+          <w:rtl/>
+        </w:rPr>
+        <w:t>אם אין מידע בפנים, ה</w:t>
+      </w:r>
+      <w:r>
+        <w:rPr>
+          <w:rFonts w:asciiTheme="majorBidi" w:hAnsiTheme="majorBidi" w:cstheme="majorBidi"/>
+        </w:rPr>
+        <w:t>client</w:t>
+      </w:r>
+      <w:r>
+        <w:rPr>
+          <w:rFonts w:asciiTheme="majorBidi" w:hAnsiTheme="majorBidi" w:cstheme="majorBidi" w:hint="cs"/>
+          <w:rtl/>
+        </w:rPr>
+        <w:t xml:space="preserve"> התנתק והוא סוגר את ההאזנה.</w:t>
+      </w:r>
+    </w:p>
+    <w:p>
+      <w:pPr>
+        <w:pStyle w:val="ListParagraph"/>
+        <w:numPr>
+          <w:ilvl w:val="1"/>
+          <w:numId w:val="6"/>
+        </w:numPr>
+        <w:rPr>
+          <w:rFonts w:asciiTheme="majorBidi" w:hAnsiTheme="majorBidi" w:cstheme="majorBidi"/>
+        </w:rPr>
+      </w:pPr>
+      <w:r>
+        <w:rPr>
+          <w:rFonts w:asciiTheme="majorBidi" w:hAnsiTheme="majorBidi" w:cstheme="majorBidi" w:hint="cs"/>
+          <w:rtl/>
+        </w:rPr>
+        <w:t xml:space="preserve">מפרקים מתוך </w:t>
+      </w:r>
+      <w:r>
+        <w:rPr>
+          <w:rFonts w:asciiTheme="majorBidi" w:hAnsiTheme="majorBidi" w:cstheme="majorBidi"/>
+        </w:rPr>
+        <w:t>data</w:t>
+      </w:r>
+      <w:r>
+        <w:rPr>
+          <w:rFonts w:asciiTheme="majorBidi" w:hAnsiTheme="majorBidi" w:cstheme="majorBidi" w:hint="cs"/>
+          <w:rtl/>
+        </w:rPr>
+        <w:t xml:space="preserve"> את ההודעה עצמה</w:t>
+      </w:r>
+    </w:p>
+    <w:p>
+      <w:pPr>
+        <w:pStyle w:val="ListParagraph"/>
+        <w:numPr>
+          <w:ilvl w:val="1"/>
+          <w:numId w:val="6"/>
+        </w:numPr>
+        <w:rPr>
+          <w:rFonts w:asciiTheme="majorBidi" w:hAnsiTheme="majorBidi" w:cstheme="majorBidi"/>
+        </w:rPr>
+      </w:pPr>
+      <w:r>
+        <w:rPr>
+          <w:rFonts w:asciiTheme="majorBidi" w:hAnsiTheme="majorBidi" w:cstheme="majorBidi" w:hint="cs"/>
+          <w:rtl/>
+        </w:rPr>
+        <w:t>מחלקים את ההודעה לפקודה וארגומנטים.</w:t>
+      </w:r>
+    </w:p>
+    <w:p>
+      <w:pPr>
+        <w:pStyle w:val="ListParagraph"/>
+        <w:numPr>
+          <w:ilvl w:val="1"/>
+          <w:numId w:val="6"/>
+        </w:numPr>
+        <w:rPr>
+          <w:rFonts w:asciiTheme="majorBidi" w:hAnsiTheme="majorBidi" w:cstheme="majorBidi"/>
+        </w:rPr>
+      </w:pPr>
+      <w:r>
+        <w:rPr>
+          <w:rFonts w:asciiTheme="majorBidi" w:hAnsiTheme="majorBidi" w:cstheme="majorBidi" w:hint="cs"/>
+          <w:rtl/>
+        </w:rPr>
+        <w:t>עוברים בין האופציות של הפקודות ומבצעים לפי התנאי.</w:t>
+      </w:r>
+    </w:p>
+    <w:p>
+      <w:pPr>
+        <w:pStyle w:val="ListParagraph"/>
+        <w:numPr>
+          <w:ilvl w:val="2"/>
+          <w:numId w:val="6"/>
+        </w:numPr>
+        <w:rPr>
+          <w:rFonts w:asciiTheme="majorBidi" w:hAnsiTheme="majorBidi" w:cstheme="majorBidi"/>
+        </w:rPr>
+      </w:pPr>
+      <w:r>
+        <w:rPr>
+          <w:rFonts w:asciiTheme="majorBidi" w:hAnsiTheme="majorBidi" w:cstheme="majorBidi" w:hint="cs"/>
+          <w:rtl/>
+        </w:rPr>
+        <w:t xml:space="preserve">אם הפקודה היא </w:t>
+      </w:r>
+      <w:r>
+        <w:rPr>
+          <w:rFonts w:asciiTheme="majorBidi" w:hAnsiTheme="majorBidi" w:cstheme="majorBidi"/>
+        </w:rPr>
+        <w:t>hello</w:t>
+      </w:r>
+      <w:r>
+        <w:rPr>
+          <w:rFonts w:asciiTheme="majorBidi" w:hAnsiTheme="majorBidi" w:cstheme="majorBidi" w:hint="cs"/>
+          <w:rtl/>
+        </w:rPr>
+        <w:t>:</w:t>
+      </w:r>
+    </w:p>
+    <w:p>
+      <w:pPr>
+        <w:pStyle w:val="ListParagraph"/>
+        <w:numPr>
+          <w:ilvl w:val="3"/>
+          <w:numId w:val="6"/>
+        </w:numPr>
+        <w:rPr>
+          <w:rFonts w:asciiTheme="majorBidi" w:hAnsiTheme="majorBidi" w:cstheme="majorBidi"/>
+        </w:rPr>
+      </w:pPr>
+      <w:r>
+        <w:rPr>
+          <w:rFonts w:asciiTheme="majorBidi" w:hAnsiTheme="majorBidi" w:cstheme="majorBidi" w:hint="cs"/>
+          <w:rtl/>
+        </w:rPr>
+        <w:t>נועלים את ה</w:t>
+      </w:r>
+      <w:r>
+        <w:rPr>
+          <w:rFonts w:asciiTheme="majorBidi" w:hAnsiTheme="majorBidi" w:cstheme="majorBidi"/>
+        </w:rPr>
+        <w:t>threads</w:t>
+      </w:r>
+      <w:r>
+        <w:rPr>
+          <w:rFonts w:asciiTheme="majorBidi" w:hAnsiTheme="majorBidi" w:cstheme="majorBidi" w:hint="cs"/>
+          <w:rtl/>
+        </w:rPr>
+        <w:t xml:space="preserve"> של ה</w:t>
+      </w:r>
+      <w:r>
+        <w:rPr>
+          <w:rFonts w:asciiTheme="majorBidi" w:hAnsiTheme="majorBidi" w:cstheme="majorBidi"/>
+        </w:rPr>
+        <w:t>clients</w:t>
+      </w:r>
+    </w:p>
+    <w:p>
+      <w:pPr>
+        <w:pStyle w:val="ListParagraph"/>
+        <w:numPr>
+          <w:ilvl w:val="3"/>
+          <w:numId w:val="6"/>
+        </w:numPr>
+        <w:rPr>
+          <w:rFonts w:asciiTheme="majorBidi" w:hAnsiTheme="majorBidi" w:cstheme="majorBidi"/>
+        </w:rPr>
+      </w:pPr>
+      <w:r>
+        <w:rPr>
+          <w:rFonts w:asciiTheme="majorBidi" w:hAnsiTheme="majorBidi" w:cstheme="majorBidi" w:hint="cs"/>
+          <w:rtl/>
+        </w:rPr>
+        <w:t>רושמים ב</w:t>
+      </w:r>
+      <w:r>
+        <w:rPr>
+          <w:rFonts w:asciiTheme="majorBidi" w:hAnsiTheme="majorBidi" w:cstheme="majorBidi"/>
+        </w:rPr>
+        <w:t>dict</w:t>
+      </w:r>
+      <w:r>
+        <w:rPr>
+          <w:rFonts w:asciiTheme="majorBidi" w:hAnsiTheme="majorBidi" w:cstheme="majorBidi" w:hint="cs"/>
+          <w:rtl/>
+        </w:rPr>
+        <w:t xml:space="preserve"> את השם משתמש כמפתח וכתובת כ</w:t>
+      </w:r>
+      <w:r>
+        <w:rPr>
+          <w:rFonts w:asciiTheme="majorBidi" w:hAnsiTheme="majorBidi" w:cstheme="majorBidi"/>
+        </w:rPr>
+        <w:t>value</w:t>
+      </w:r>
+    </w:p>
+    <w:p>
+      <w:pPr>
+        <w:pStyle w:val="ListParagraph"/>
+        <w:numPr>
+          <w:ilvl w:val="3"/>
+          <w:numId w:val="6"/>
+        </w:numPr>
+        <w:rPr>
+          <w:rFonts w:asciiTheme="majorBidi" w:hAnsiTheme="majorBidi" w:cstheme="majorBidi"/>
+        </w:rPr>
+      </w:pPr>
+      <w:r>
+        <w:rPr>
+          <w:rFonts w:asciiTheme="majorBidi" w:hAnsiTheme="majorBidi" w:cstheme="majorBidi" w:hint="cs"/>
+          <w:rtl/>
+        </w:rPr>
+        <w:t>רושמים ל</w:t>
+      </w:r>
+      <w:r>
+        <w:rPr>
+          <w:rFonts w:asciiTheme="majorBidi" w:hAnsiTheme="majorBidi" w:cstheme="majorBidi"/>
+        </w:rPr>
+        <w:t>thread</w:t>
+      </w:r>
+      <w:r>
+        <w:rPr>
+          <w:rFonts w:asciiTheme="majorBidi" w:hAnsiTheme="majorBidi" w:cstheme="majorBidi" w:hint="cs"/>
+          <w:rtl/>
+        </w:rPr>
+        <w:t xml:space="preserve"> הנוכחי מה שם המשתמש שלו</w:t>
+      </w:r>
+    </w:p>
+    <w:p>
+      <w:pPr>
+        <w:pStyle w:val="ListParagraph"/>
+        <w:numPr>
+          <w:ilvl w:val="2"/>
+          <w:numId w:val="6"/>
+        </w:numPr>
+        <w:rPr>
+          <w:rFonts w:asciiTheme="majorBidi" w:hAnsiTheme="majorBidi" w:cstheme="majorBidi"/>
+        </w:rPr>
+      </w:pPr>
+      <w:r>
+        <w:rPr>
+          <w:rFonts w:asciiTheme="majorBidi" w:hAnsiTheme="majorBidi" w:cstheme="majorBidi" w:hint="cs"/>
+          <w:rtl/>
+        </w:rPr>
+        <w:t xml:space="preserve">אחרת אם הפקודה </w:t>
+      </w:r>
+      <w:r>
+        <w:rPr>
+          <w:rFonts w:asciiTheme="majorBidi" w:hAnsiTheme="majorBidi" w:cstheme="majorBidi"/>
+        </w:rPr>
+        <w:t>msg</w:t>
+      </w:r>
+      <w:r>
+        <w:rPr>
+          <w:rFonts w:asciiTheme="majorBidi" w:hAnsiTheme="majorBidi" w:cstheme="majorBidi" w:hint="cs"/>
+          <w:rtl/>
+        </w:rPr>
+        <w:t>:</w:t>
+      </w:r>
+    </w:p>
+    <w:p>
+      <w:pPr>
+        <w:pStyle w:val="ListParagraph"/>
+        <w:numPr>
+          <w:ilvl w:val="3"/>
+          <w:numId w:val="6"/>
+        </w:numPr>
+        <w:rPr>
+          <w:rFonts w:asciiTheme="majorBidi" w:hAnsiTheme="majorBidi" w:cstheme="majorBidi"/>
+        </w:rPr>
+      </w:pPr>
+      <w:r>
+        <w:rPr>
+          <w:rFonts w:asciiTheme="majorBidi" w:hAnsiTheme="majorBidi" w:cstheme="majorBidi" w:hint="cs"/>
+          <w:rtl/>
+        </w:rPr>
+        <w:t>מוציאים את המידע לשליחה ומפצלים בין שם משתמש המקבל לבין ההודעה.</w:t>
+      </w:r>
+    </w:p>
+    <w:p>
+      <w:pPr>
+        <w:pStyle w:val="ListParagraph"/>
+        <w:numPr>
+          <w:ilvl w:val="3"/>
+          <w:numId w:val="6"/>
+        </w:numPr>
+        <w:rPr>
+          <w:rFonts w:asciiTheme="majorBidi" w:hAnsiTheme="majorBidi" w:cstheme="majorBidi"/>
+        </w:rPr>
+      </w:pPr>
+      <w:r>
+        <w:rPr>
+          <w:rFonts w:asciiTheme="majorBidi" w:hAnsiTheme="majorBidi" w:cstheme="majorBidi" w:hint="cs"/>
+          <w:rtl/>
+        </w:rPr>
+        <w:t>שולפים מתוך רשימת המשתמשים לאן לשלוח ומסדרים את ההודעה עם שם משתמש</w:t>
+      </w:r>
+    </w:p>
+    <w:p>
+      <w:pPr>
+        <w:pStyle w:val="ListParagraph"/>
+        <w:numPr>
+          <w:ilvl w:val="3"/>
+          <w:numId w:val="6"/>
+        </w:numPr>
+        <w:rPr>
+          <w:rFonts w:asciiTheme="majorBidi" w:hAnsiTheme="majorBidi" w:cstheme="majorBidi"/>
+        </w:rPr>
+      </w:pPr>
+      <w:r>
+        <w:rPr>
+          <w:rFonts w:asciiTheme="majorBidi" w:hAnsiTheme="majorBidi" w:cstheme="majorBidi" w:hint="cs"/>
+          <w:rtl/>
+        </w:rPr>
+        <w:t>מנסים לשלוח למקבל ההודעה את ההודעה אם הוא קיים</w:t>
+      </w:r>
+    </w:p>
+    <w:p>
+      <w:pPr>
+        <w:pStyle w:val="ListParagraph"/>
+        <w:numPr>
+          <w:ilvl w:val="3"/>
+          <w:numId w:val="6"/>
+        </w:numPr>
+        <w:rPr>
+          <w:rFonts w:asciiTheme="majorBidi" w:hAnsiTheme="majorBidi" w:cstheme="majorBidi"/>
+        </w:rPr>
+      </w:pPr>
+      <w:r>
+        <w:rPr>
+          <w:rFonts w:asciiTheme="majorBidi" w:hAnsiTheme="majorBidi" w:cstheme="majorBidi" w:hint="cs"/>
+          <w:rtl/>
+        </w:rPr>
+        <w:t>אם לא מעדכנים את השולח שלא קיים</w:t>
+      </w:r>
+    </w:p>
+    <w:p>
+      <w:pPr>
+        <w:pStyle w:val="ListParagraph"/>
+        <w:numPr>
+          <w:ilvl w:val="3"/>
+          <w:numId w:val="6"/>
+        </w:numPr>
+        <w:rPr>
+          <w:rFonts w:asciiTheme="majorBidi" w:hAnsiTheme="majorBidi" w:cstheme="majorBidi"/>
+        </w:rPr>
+      </w:pPr>
+      <w:r>
+        <w:rPr>
+          <w:rFonts w:asciiTheme="majorBidi" w:hAnsiTheme="majorBidi" w:cstheme="majorBidi" w:hint="cs"/>
+          <w:rtl/>
+        </w:rPr>
+        <w:t>על כל בעיה אחרת מיידעים את השולח</w:t>
+      </w:r>
+    </w:p>
+    <w:p>
+      <w:pPr>
+        <w:pStyle w:val="ListParagraph"/>
+        <w:numPr>
+          <w:ilvl w:val="2"/>
+          <w:numId w:val="6"/>
+        </w:numPr>
+        <w:rPr>
+          <w:rFonts w:asciiTheme="majorBidi" w:hAnsiTheme="majorBidi" w:cstheme="majorBidi"/>
+        </w:rPr>
+      </w:pPr>
+      <w:r>
+        <w:rPr>
+          <w:rFonts w:asciiTheme="majorBidi" w:hAnsiTheme="majorBidi" w:cstheme="majorBidi" w:hint="cs"/>
+          <w:rtl/>
+        </w:rPr>
+        <w:t>אם הפקודה לא מוכרת, מיידעים את השולח</w:t>
+      </w:r>
+    </w:p>
+    <w:p>
+      <w:pPr>
+        <w:pStyle w:val="ListParagraph"/>
+        <w:numPr>
+          <w:ilvl w:val="0"/>
+          <w:numId w:val="6"/>
+        </w:numPr>
+        <w:rPr>
+          <w:rFonts w:asciiTheme="majorBidi" w:hAnsiTheme="majorBidi" w:cstheme="majorBidi"/>
+        </w:rPr>
+      </w:pPr>
+      <w:r>
+        <w:rPr>
+          <w:rFonts w:asciiTheme="majorBidi" w:hAnsiTheme="majorBidi" w:cstheme="majorBidi" w:hint="cs"/>
+          <w:rtl/>
+        </w:rPr>
+        <w:t>על כל בעיה עם החיבור, מכריזים ניתוק.</w:t>
+      </w:r>
+    </w:p>
+    <w:p>
+      <w:pPr>
+        <w:rPr>
+          <w:rFonts w:asciiTheme="majorBidi" w:hAnsiTheme="majorBidi" w:cstheme="majorBidi"/>
+          <w:rtl/>
+        </w:rPr>
+      </w:pPr>
+    </w:p>
+    <w:p>
+      <w:pPr>
+        <w:pStyle w:val="Heading2"/>
+        <w:rPr>
+          <w:rtl/>
+        </w:rPr>
+      </w:pPr>
+      <w:r>
+        <w:rPr>
+          <w:rFonts w:hint="cs"/>
+          <w:rtl/>
+        </w:rPr>
+        <w:t>הוראות התקנה</w:t>
+      </w:r>
+      <w:r>
+        <w:rPr>
+          <w:rFonts w:hint="cs"/>
+          <w:rtl/>
+        </w:rPr>
+        <w:t xml:space="preserve"> והרצה</w:t>
+      </w:r>
+    </w:p>
+    <w:p>
+      <w:pPr>
+        <w:rPr>
+          <w:rtl/>
+        </w:rPr>
+      </w:pPr>
+      <w:r>
+        <w:rPr>
+          <w:rFonts w:hint="cs"/>
+          <w:rtl/>
+        </w:rPr>
+        <w:t xml:space="preserve">הורדה והתקנה של </w:t>
+      </w:r>
+      <w:r>
+        <w:t>python 3.12</w:t>
+      </w:r>
+      <w:r>
+        <w:rPr>
+          <w:rFonts w:hint="cs"/>
+          <w:rtl/>
+        </w:rPr>
+        <w:t>.</w:t>
+      </w:r>
+      <w:r>
+        <w:rPr>
+          <w:rtl/>
+        </w:rPr>
+        <w:br/>
+      </w:r>
+      <w:r>
+        <w:rPr>
+          <w:rFonts w:hint="cs"/>
+          <w:rtl/>
+        </w:rPr>
+        <w:t xml:space="preserve">לחיצה על </w:t>
+      </w:r>
+      <w:r>
+        <w:t>Run_server.bat</w:t>
+      </w:r>
+      <w:r>
+        <w:rPr>
+          <w:rFonts w:hint="cs"/>
+          <w:rtl/>
+        </w:rPr>
+        <w:t xml:space="preserve"> או </w:t>
+      </w:r>
+      <w:r>
+        <w:t>Run_client.bat</w:t>
+      </w:r>
+      <w:r>
+        <w:rPr>
+          <w:rFonts w:hint="cs"/>
+          <w:rtl/>
+        </w:rPr>
+        <w:t xml:space="preserve"> לפי צורך השימוש</w:t>
+      </w:r>
+    </w:p>
+    <w:p>
+      <w:pPr>
+        <w:rPr>
+          <w:rtl/>
+        </w:rPr>
+      </w:pPr>
+    </w:p>
+    <w:p>
+      <w:pPr>
+        <w:pStyle w:val="Heading2"/>
+        <w:rPr>
+          <w:rFonts w:hint="cs"/>
+          <w:rtl/>
+        </w:rPr>
+      </w:pPr>
+      <w:r>
+        <w:rPr>
+          <w:rFonts w:hint="cs"/>
+          <w:rtl/>
+        </w:rPr>
+        <w:t>הדרכת שימוש</w:t>
+      </w:r>
+      <w:r>
+        <w:rPr>
+          <w:rFonts w:hint="cs"/>
+          <w:rtl/>
+        </w:rPr>
+        <w:t>:</w:t>
+      </w:r>
+    </w:p>
+    <w:p>
+      <w:pPr>
+        <w:rPr>
+          <w:rtl/>
+        </w:rPr>
+      </w:pPr>
+      <w:r>
+        <w:rPr>
+          <w:rFonts w:hint="cs"/>
+          <w:rtl/>
+        </w:rPr>
+        <w:t>בפתיחת התוכנה היא תבקש שם משתמש. שם משתמש לא יכול להכיל רווחים.</w:t>
+      </w:r>
+      <w:r>
+        <w:rPr>
+          <w:rtl/>
+        </w:rPr>
+        <w:br/>
+      </w:r>
+      <w:r>
+        <w:rPr>
+          <w:rFonts w:hint="cs"/>
+          <w:rtl/>
+        </w:rPr>
+        <w:t xml:space="preserve">כדי לשלוח לאדם הודעה יש להשתמש בפקודה </w:t>
+      </w:r>
+      <w:r>
+        <w:t>msg</w:t>
+      </w:r>
+      <w:r>
+        <w:rPr>
+          <w:rFonts w:hint="cs"/>
+          <w:rtl/>
+        </w:rPr>
+        <w:t xml:space="preserve"> כך:</w:t>
+      </w:r>
+      <w:r>
+        <w:rPr>
+          <w:rtl/>
+        </w:rPr>
+        <w:br/>
+      </w:r>
+      <w:r>
+        <w:t>msg &lt;user</w:t>
+      </w:r>
+      <w:r>
+        <w:t>n</w:t>
+      </w:r>
+      <w:r>
+        <w:t>ame&gt; &lt;msg&gt;</w:t>
+      </w:r>
+      <w:r>
+        <w:rPr>
+          <w:rFonts w:hint="cs"/>
+          <w:rtl/>
+        </w:rPr>
+        <w:t>.</w:t>
+      </w:r>
+    </w:p>
+    <w:p>
+      <w:pPr>
+        <w:rPr>
+          <w:rtl/>
+        </w:rPr>
+      </w:pPr>
+    </w:p>
+    <w:p>
+      <w:pPr>
+        <w:bidi w:val="0"/>
+        <w:rPr>
+          <w:rFonts w:asciiTheme="majorHAnsi" w:eastAsiaTheme="majorEastAsia" w:hAnsiTheme="majorHAnsi" w:cstheme="majorBidi"/>
+          <w:color w:val="0F4761" w:themeColor="accent1" w:themeShade="BF"/>
+          <w:sz w:val="26"/>
+          <w:szCs w:val="26"/>
+          <w:rtl/>
+        </w:rPr>
+      </w:pPr>
+      <w:r>
+        <w:rPr>
+          <w:rtl/>
+        </w:rPr>
+        <w:br w:type="page"/>
+      </w:r>
+    </w:p>
+    <w:p>
+      <w:pPr>
+        <w:pStyle w:val="Heading2"/>
+        <w:rPr>
+          <w:rtl/>
+        </w:rPr>
+      </w:pPr>
+      <w:r>
+        <w:rPr>
+          <w:rFonts w:hint="cs"/>
+          <w:rtl/>
+        </w:rPr>
+        <w:lastRenderedPageBreak/>
+        <w:t>ניתוח תעבורה עד שכבת רשת:</w:t>
+      </w:r>
+    </w:p>
+    <w:p>
+      <w:pPr>
+        <w:pStyle w:val="ListParagraph"/>
+        <w:numPr>
+          <w:ilvl w:val="0"/>
+          <w:numId w:val="2"/>
+        </w:numPr>
+        <w:rPr>
+          <w:rFonts w:hint="cs"/>
+          <w:rtl/>
+        </w:rPr>
+      </w:pPr>
+      <w:r>
+        <w:rPr>
+          <w:rtl/>
+        </w:rPr>
+        <w:t>שכבת היישום</w:t>
+      </w:r>
+      <w:r>
+        <w:rPr>
+          <w:rFonts w:hint="cs"/>
+          <w:b/>
+          <w:bCs/>
+          <w:rtl/>
+        </w:rPr>
+        <w:t xml:space="preserve">: </w:t>
+      </w:r>
+      <w:r>
+        <w:rPr>
+          <w:rtl/>
+        </w:rPr>
+        <w:t>ההודעה נוצרה ע"י הלקוח בממשק, לדוגמה פקודת</w:t>
+      </w:r>
+      <w:r>
+        <w:rPr>
+          <w:rFonts w:hint="cs"/>
+          <w:rtl/>
+        </w:rPr>
+        <w:t xml:space="preserve"> </w:t>
+      </w:r>
+      <w:r>
+        <w:t>Hello &lt;username&gt;</w:t>
+      </w:r>
+      <w:r>
+        <w:rPr>
+          <w:rFonts w:hint="cs"/>
+          <w:rtl/>
+        </w:rPr>
+        <w:t xml:space="preserve"> </w:t>
+      </w:r>
+      <w:r>
+        <w:rPr>
+          <w:rtl/>
+        </w:rPr>
+        <w:t>או</w:t>
+      </w:r>
+      <w:r>
+        <w:t>msg &lt;username&gt; &lt;message&gt;.</w:t>
+      </w:r>
+      <w:r>
+        <w:rPr>
+          <w:rFonts w:hint="cs"/>
+          <w:rtl/>
+        </w:rPr>
+        <w:t xml:space="preserve"> </w:t>
+      </w:r>
+      <w:r>
+        <w:rPr>
+          <w:rtl/>
+        </w:rPr>
+        <w:t>זוהי הודעת טקסט גולמית המייצגת את תוכן התקשורת בין המשתמשים</w:t>
+      </w:r>
+      <w:r>
+        <w:t>.</w:t>
+      </w:r>
+    </w:p>
+    <w:p>
+      <w:pPr>
+        <w:pStyle w:val="ListParagraph"/>
+        <w:numPr>
+          <w:ilvl w:val="0"/>
+          <w:numId w:val="2"/>
+        </w:numPr>
+      </w:pPr>
+      <w:r>
+        <w:rPr>
+          <w:rtl/>
+        </w:rPr>
+        <w:t>שכבת התעבורה</w:t>
+      </w:r>
+      <w:r>
+        <w:rPr>
+          <w:rFonts w:hint="cs"/>
+          <w:b/>
+          <w:bCs/>
+          <w:rtl/>
+        </w:rPr>
+        <w:t>:</w:t>
+      </w:r>
+      <w:r>
+        <w:rPr>
+          <w:rFonts w:hint="cs"/>
+          <w:rtl/>
+        </w:rPr>
+        <w:t xml:space="preserve"> </w:t>
+      </w:r>
+      <w:r>
+        <w:rPr>
+          <w:rtl/>
+        </w:rPr>
+        <w:t>ההודעה נארזה ע"י פרוטוקול</w:t>
+      </w:r>
+      <w:r>
+        <w:rPr>
+          <w:rFonts w:hint="cs"/>
+          <w:rtl/>
+        </w:rPr>
+        <w:t xml:space="preserve"> </w:t>
+      </w:r>
+      <w:r>
+        <w:t>TCP</w:t>
+      </w:r>
+      <w:r>
+        <w:rPr>
+          <w:rFonts w:hint="cs"/>
+          <w:rtl/>
+        </w:rPr>
+        <w:t xml:space="preserve">, </w:t>
+      </w:r>
+      <w:r>
+        <w:rPr>
+          <w:rtl/>
+        </w:rPr>
+        <w:t>אשר הוסיף כותרת הכוללת בין היתר פורט מקור אקראי ופורט יעד 5000 (פורט השרת). בשלב זה המידע נחש</w:t>
+      </w:r>
+      <w:r>
+        <w:rPr>
+          <w:rFonts w:hint="cs"/>
+          <w:rtl/>
+        </w:rPr>
+        <w:t>ב ל</w:t>
+      </w:r>
+      <w:r>
+        <w:t>Segment</w:t>
+      </w:r>
+      <w:r>
+        <w:rPr>
+          <w:rFonts w:hint="cs"/>
+          <w:rtl/>
+        </w:rPr>
+        <w:t xml:space="preserve"> </w:t>
+      </w:r>
+      <w:r>
+        <w:rPr>
+          <w:rtl/>
+        </w:rPr>
+        <w:t>ומנוהל כחלק מחיבור דו־כיווני אמין</w:t>
+      </w:r>
+      <w:r>
+        <w:t>.</w:t>
+      </w:r>
+    </w:p>
+    <w:p>
+      <w:pPr>
+        <w:pStyle w:val="ListParagraph"/>
+        <w:numPr>
+          <w:ilvl w:val="0"/>
+          <w:numId w:val="2"/>
+        </w:numPr>
+      </w:pPr>
+      <w:r>
+        <w:rPr>
+          <w:b/>
+          <w:bCs/>
+          <w:rtl/>
+        </w:rPr>
+        <w:t>שכבת הרשת</w:t>
+      </w:r>
+      <w:r>
+        <w:rPr>
+          <w:rFonts w:hint="cs"/>
+          <w:b/>
+          <w:bCs/>
+          <w:rtl/>
+        </w:rPr>
+        <w:t>:</w:t>
+      </w:r>
+      <w:r>
+        <w:rPr>
+          <w:rFonts w:hint="cs"/>
+          <w:rtl/>
+        </w:rPr>
+        <w:t xml:space="preserve"> ל</w:t>
+      </w:r>
+      <w:r>
+        <w:t>Segment</w:t>
+      </w:r>
+      <w:r>
+        <w:rPr>
+          <w:rFonts w:hint="cs"/>
+          <w:rtl/>
+        </w:rPr>
+        <w:t xml:space="preserve"> </w:t>
+      </w:r>
+      <w:r>
+        <w:rPr>
+          <w:rtl/>
+        </w:rPr>
+        <w:t>נוספה כותרת</w:t>
+      </w:r>
+      <w:r>
+        <w:t xml:space="preserve"> IP </w:t>
+      </w:r>
+      <w:r>
+        <w:rPr>
+          <w:rtl/>
+        </w:rPr>
+        <w:t>הכוללת את כתובות ה</w:t>
+      </w:r>
+      <w:r>
+        <w:t>IP</w:t>
+      </w:r>
+      <w:r>
+        <w:rPr>
+          <w:rFonts w:hint="cs"/>
+          <w:rtl/>
+        </w:rPr>
+        <w:t xml:space="preserve"> </w:t>
+      </w:r>
+      <w:r>
+        <w:rPr>
+          <w:rtl/>
+        </w:rPr>
+        <w:t>של מקור ויעד (127.0.0.1). בשלב זה המידע נחשב ל</w:t>
+      </w:r>
+      <w:r>
+        <w:t>Packet</w:t>
+      </w:r>
+      <w:r>
+        <w:rPr>
+          <w:rFonts w:hint="cs"/>
+          <w:rtl/>
+        </w:rPr>
+        <w:t xml:space="preserve"> </w:t>
+      </w:r>
+      <w:r>
+        <w:rPr>
+          <w:rtl/>
+        </w:rPr>
+        <w:t>מוכן להעברה ברשת</w:t>
+      </w:r>
+      <w:r>
+        <w:t>.</w:t>
+      </w:r>
+    </w:p>
+    <w:p>
+      <w:pPr>
+        <w:rPr>
+          <w:rFonts w:hint="cs"/>
+          <w:rtl/>
+        </w:rPr>
+      </w:pPr>
+    </w:p>
+    <w:p>
+      <w:pPr>
+        <w:pStyle w:val="Heading2"/>
+        <w:rPr>
+          <w:rtl/>
+        </w:rPr>
+      </w:pPr>
+      <w:r>
+        <w:rPr>
+          <w:rFonts w:hint="cs"/>
+          <w:rtl/>
+        </w:rPr>
+        <w:t>שימוש בבינה מלאכותית:</w:t>
+      </w:r>
+    </w:p>
+    <w:p>
+      <w:pPr>
+        <w:rPr>
+          <w:rtl/>
+        </w:rPr>
+      </w:pPr>
+      <w:r>
+        <w:rPr>
+          <w:rFonts w:hint="cs"/>
+          <w:rtl/>
+        </w:rPr>
+        <w:t xml:space="preserve">השימוש העיקרי היה להכרת הספרייה של </w:t>
+      </w:r>
+      <w:r>
+        <w:t>sockets</w:t>
+      </w:r>
+      <w:r>
+        <w:rPr>
+          <w:rFonts w:hint="cs"/>
+          <w:rtl/>
+        </w:rPr>
+        <w:t xml:space="preserve">, </w:t>
+      </w:r>
+      <w:r>
+        <w:rPr>
+          <w:rFonts w:hint="cs"/>
+          <w:rtl/>
+        </w:rPr>
+        <w:t>והסברת לוגיקות השאלה.</w:t>
+      </w:r>
+    </w:p>
+    <w:p>
+      <w:pPr>
+        <w:rPr>
+          <w:rFonts w:hint="cs"/>
+          <w:rtl/>
+        </w:rPr>
+      </w:pPr>
+      <w:r>
+        <w:rPr>
+          <w:rFonts w:hint="cs"/>
+          <w:rtl/>
+        </w:rPr>
+        <w:t xml:space="preserve">פרומפטים לדוגמא: </w:t>
+      </w:r>
+    </w:p>
+    <w:p>
+      <w:r>
+        <w:t xml:space="preserve">How do </w:t>
+      </w:r>
+      <w:r>
+        <w:t>I</w:t>
+      </w:r>
+      <w:r>
+        <w:t xml:space="preserve"> host a server with socket</w:t>
+      </w:r>
+    </w:p>
+    <w:p>
+      <w:r>
+        <w:t>Summarize the document's requirements for me</w:t>
+      </w:r>
+    </w:p>
+    <w:p>
+      <w:pPr>
+        <w:rPr>
+          <w:rtl/>
+        </w:rPr>
+      </w:pPr>
+      <w:r>
+        <w:rPr>
+          <w:rFonts w:hint="cs"/>
+          <w:rtl/>
+        </w:rPr>
+        <w:t>כמו גם להבהרת דרישות:</w:t>
+      </w:r>
+    </w:p>
+    <w:p>
+      <w:r>
+        <w:t>Does this answer the requirements set by the document</w:t>
+      </w:r>
+      <w:r>
+        <w:t>?</w:t>
+      </w:r>
     </w:p>
     <w:sectPr>
       <w:pgSz w:w="11906" w:h="16838"/>
@@ -2038,6 +3285,56 @@
 </w:document>
 </file>
 
+<file path=word/endnotes.xml><?xml version="1.0" encoding="utf-8"?>
+<w:endnotes xmlns:wpc="http://schemas.microsoft.com/office/word/2010/wordprocessingCanvas" xmlns:cx="http://schemas.microsoft.com/office/drawing/2014/chartex" xmlns:cx1="http://schemas.microsoft.com/office/drawing/2015/9/8/chartex" xmlns:cx2="http://schemas.microsoft.com/office/drawing/2015/10/21/chartex" xmlns:cx3="http://schemas.microsoft.com/office/drawing/2016/5/9/chartex" xmlns:cx4="http://schemas.microsoft.com/office/drawing/2016/5/10/chartex" xmlns:cx5="http://schemas.microsoft.com/office/drawing/2016/5/11/chartex" xmlns:cx6="http://schemas.microsoft.com/office/drawing/2016/5/12/chartex" xmlns:cx7="http://schemas.microsoft.com/office/drawing/2016/5/13/chartex" xmlns:cx8="http://schemas.microsoft.com/office/drawing/2016/5/14/chartex" xmlns:mc="http://schemas.openxmlformats.org/markup-compatibility/2006" xmlns:aink="http://schemas.microsoft.com/office/drawing/2016/ink" xmlns:am3d="http://schemas.microsoft.com/office/drawing/2017/model3d" xmlns:o="urn:schemas-microsoft-com:office:office" xmlns:oel="http://schemas.microsoft.com/office/2019/extlst" xmlns:r="http://schemas.openxmlformats.org/officeDocument/2006/relationships" xmlns:m="http://schemas.openxmlformats.org/officeDocument/2006/math" xmlns:v="urn:schemas-microsoft-com:vml" xmlns:wp14="http://schemas.microsoft.com/office/word/2010/wordprocessingDrawing" xmlns:wp="http://schemas.openxmlformats.org/drawingml/2006/wordprocessingDrawing" xmlns:w10="urn:schemas-microsoft-com:office:word" xmlns:w="http://schemas.openxmlformats.org/wordprocessingml/2006/main" xmlns:w14="http://schemas.microsoft.com/office/word/2010/wordml" xmlns:w15="http://schemas.microsoft.com/office/word/2012/wordml" xmlns:w16cex="http://schemas.microsoft.com/office/word/2018/wordml/cex" xmlns:w16cid="http://schemas.microsoft.com/office/word/2016/wordml/cid" xmlns:w16="http://schemas.microsoft.com/office/word/2018/wordml" xmlns:w16du="http://schemas.microsoft.com/office/word/2023/wordml/word16du" xmlns:w16sdtdh="http://schemas.microsoft.com/office/word/2020/wordml/sdtdatahash" xmlns:w16sdtfl="http://schemas.microsoft.com/office/word/2024/wordml/sdtformatlock" xmlns:w16se="http://schemas.microsoft.com/office/word/2015/wordml/symex" xmlns:wpg="http://schemas.microsoft.com/office/word/2010/wordprocessingGroup" xmlns:wpi="http://schemas.microsoft.com/office/word/2010/wordprocessingInk" xmlns:wne="http://schemas.microsoft.com/office/word/2006/wordml" xmlns:wps="http://schemas.microsoft.com/office/word/2010/wordprocessingShape" mc:Ignorable="w14 w15 w16se w16cid w16 w16cex w16sdtdh w16sdtfl w16du wp14">
+  <w:endnote w:type="separator" w:id="-1">
+    <w:p>
+      <w:pPr>
+        <w:spacing w:after="0" w:line="240" w:lineRule="auto"/>
+      </w:pPr>
+      <w:r>
+        <w:separator/>
+      </w:r>
+    </w:p>
+  </w:endnote>
+  <w:endnote w:type="continuationSeparator" w:id="0">
+    <w:p>
+      <w:pPr>
+        <w:spacing w:after="0" w:line="240" w:lineRule="auto"/>
+      </w:pPr>
+      <w:r>
+        <w:continuationSeparator/>
+      </w:r>
+    </w:p>
+  </w:endnote>
+</w:endnotes>
+</file>
+
+<file path=word/footnotes.xml><?xml version="1.0" encoding="utf-8"?>
+<w:footnotes xmlns:wpc="http://schemas.microsoft.com/office/word/2010/wordprocessingCanvas" xmlns:cx="http://schemas.microsoft.com/office/drawing/2014/chartex" xmlns:cx1="http://schemas.microsoft.com/office/drawing/2015/9/8/chartex" xmlns:cx2="http://schemas.microsoft.com/office/drawing/2015/10/21/chartex" xmlns:cx3="http://schemas.microsoft.com/office/drawing/2016/5/9/chartex" xmlns:cx4="http://schemas.microsoft.com/office/drawing/2016/5/10/chartex" xmlns:cx5="http://schemas.microsoft.com/office/drawing/2016/5/11/chartex" xmlns:cx6="http://schemas.microsoft.com/office/drawing/2016/5/12/chartex" xmlns:cx7="http://schemas.microsoft.com/office/drawing/2016/5/13/chartex" xmlns:cx8="http://schemas.microsoft.com/office/drawing/2016/5/14/chartex" xmlns:mc="http://schemas.openxmlformats.org/markup-compatibility/2006" xmlns:aink="http://schemas.microsoft.com/office/drawing/2016/ink" xmlns:am3d="http://schemas.microsoft.com/office/drawing/2017/model3d" xmlns:o="urn:schemas-microsoft-com:office:office" xmlns:oel="http://schemas.microsoft.com/office/2019/extlst" xmlns:r="http://schemas.openxmlformats.org/officeDocument/2006/relationships" xmlns:m="http://schemas.openxmlformats.org/officeDocument/2006/math" xmlns:v="urn:schemas-microsoft-com:vml" xmlns:wp14="http://schemas.microsoft.com/office/word/2010/wordprocessingDrawing" xmlns:wp="http://schemas.openxmlformats.org/drawingml/2006/wordprocessingDrawing" xmlns:w10="urn:schemas-microsoft-com:office:word" xmlns:w="http://schemas.openxmlformats.org/wordprocessingml/2006/main" xmlns:w14="http://schemas.microsoft.com/office/word/2010/wordml" xmlns:w15="http://schemas.microsoft.com/office/word/2012/wordml" xmlns:w16cex="http://schemas.microsoft.com/office/word/2018/wordml/cex" xmlns:w16cid="http://schemas.microsoft.com/office/word/2016/wordml/cid" xmlns:w16="http://schemas.microsoft.com/office/word/2018/wordml" xmlns:w16du="http://schemas.microsoft.com/office/word/2023/wordml/word16du" xmlns:w16sdtdh="http://schemas.microsoft.com/office/word/2020/wordml/sdtdatahash" xmlns:w16sdtfl="http://schemas.microsoft.com/office/word/2024/wordml/sdtformatlock" xmlns:w16se="http://schemas.microsoft.com/office/word/2015/wordml/symex" xmlns:wpg="http://schemas.microsoft.com/office/word/2010/wordprocessingGroup" xmlns:wpi="http://schemas.microsoft.com/office/word/2010/wordprocessingInk" xmlns:wne="http://schemas.microsoft.com/office/word/2006/wordml" xmlns:wps="http://schemas.microsoft.com/office/word/2010/wordprocessingShape" mc:Ignorable="w14 w15 w16se w16cid w16 w16cex w16sdtdh w16sdtfl w16du wp14">
+  <w:footnote w:type="separator" w:id="-1">
+    <w:p>
+      <w:pPr>
+        <w:spacing w:after="0" w:line="240" w:lineRule="auto"/>
+      </w:pPr>
+      <w:r>
+        <w:separator/>
+      </w:r>
+    </w:p>
+  </w:footnote>
+  <w:footnote w:type="continuationSeparator" w:id="0">
+    <w:p>
+      <w:pPr>
+        <w:spacing w:after="0" w:line="240" w:lineRule="auto"/>
+      </w:pPr>
+      <w:r>
+        <w:continuationSeparator/>
+      </w:r>
+    </w:p>
+  </w:footnote>
+</w:footnotes>
+</file>
+
 <file path=word/numbering.xml><?xml version="1.0" encoding="utf-8"?>
 <w:numbering xmlns:wpc="http://schemas.microsoft.com/office/word/2010/wordprocessingCanvas" xmlns:cx="http://schemas.microsoft.com/office/drawing/2014/chartex" xmlns:cx1="http://schemas.microsoft.com/office/drawing/2015/9/8/chartex" xmlns:cx2="http://schemas.microsoft.com/office/drawing/2015/10/21/chartex" xmlns:cx3="http://schemas.microsoft.com/office/drawing/2016/5/9/chartex" xmlns:cx4="http://schemas.microsoft.com/office/drawing/2016/5/10/chartex" xmlns:cx5="http://schemas.microsoft.com/office/drawing/2016/5/11/chartex" xmlns:cx6="http://schemas.microsoft.com/office/drawing/2016/5/12/chartex" xmlns:cx7="http://schemas.microsoft.com/office/drawing/2016/5/13/chartex" xmlns:cx8="http://schemas.microsoft.com/office/drawing/2016/5/14/chartex" xmlns:mc="http://schemas.openxmlformats.org/markup-compatibility/2006" xmlns:aink="http://schemas.microsoft.com/office/drawing/2016/ink" xmlns:am3d="http://schemas.microsoft.com/office/drawing/2017/model3d" xmlns:o="urn:schemas-microsoft-com:office:office" xmlns:oel="http://schemas.microsoft.com/office/2019/extlst" xmlns:r="http://schemas.openxmlformats.org/officeDocument/2006/relationships" xmlns:m="http://schemas.openxmlformats.org/officeDocument/2006/math" xmlns:v="urn:schemas-microsoft-com:vml" xmlns:wp14="http://schemas.microsoft.com/office/word/2010/wordprocessingDrawing" xmlns:wp="http://schemas.openxmlformats.org/drawingml/2006/wordprocessingDrawing" xmlns:w10="urn:schemas-microsoft-com:office:word" xmlns:w="http://schemas.openxmlformats.org/wordprocessingml/2006/main" xmlns:w14="http://schemas.microsoft.com/office/word/2010/wordml" xmlns:w15="http://schemas.microsoft.com/office/word/2012/wordml" xmlns:w16cex="http://schemas.microsoft.com/office/word/2018/wordml/cex" xmlns:w16cid="http://schemas.microsoft.com/office/word/2016/wordml/cid" xmlns:w16="http://schemas.microsoft.com/office/word/2018/wordml" xmlns:w16du="http://schemas.microsoft.com/office/word/2023/wordml/word16du" xmlns:w16sdtdh="http://schemas.microsoft.com/office/word/2020/wordml/sdtdatahash" xmlns:w16sdtfl="http://schemas.microsoft.com/office/word/2024/wordml/sdtformatlock" xmlns:w16se="http://schemas.microsoft.com/office/word/2015/wordml/symex" xmlns:wpg="http://schemas.microsoft.com/office/word/2010/wordprocessingGroup" xmlns:wpi="http://schemas.microsoft.com/office/word/2010/wordprocessingInk" xmlns:wne="http://schemas.microsoft.com/office/word/2006/wordml" xmlns:wps="http://schemas.microsoft.com/office/word/2010/wordprocessingShape" mc:Ignorable="w14 w15 w16se w16cid w16 w16cex w16sdtdh w16sdtfl w16du wp14">
   <w:abstractNum w:abstractNumId="0" w15:restartNumberingAfterBreak="0">
@@ -2455,6 +3752,95 @@
       </w:pPr>
     </w:lvl>
     <w:lvl w:ilvl="3" w:tplc="0409000F" w:tentative="1">
+      <w:start w:val="1"/>
+      <w:numFmt w:val="decimal"/>
+      <w:lvlText w:val="%4."/>
+      <w:lvlJc w:val="left"/>
+      <w:pPr>
+        <w:ind w:left="2880" w:hanging="360"/>
+      </w:pPr>
+    </w:lvl>
+    <w:lvl w:ilvl="4" w:tplc="04090019" w:tentative="1">
+      <w:start w:val="1"/>
+      <w:numFmt w:val="lowerLetter"/>
+      <w:lvlText w:val="%5."/>
+      <w:lvlJc w:val="left"/>
+      <w:pPr>
+        <w:ind w:left="3600" w:hanging="360"/>
+      </w:pPr>
+    </w:lvl>
+    <w:lvl w:ilvl="5" w:tplc="0409001B" w:tentative="1">
+      <w:start w:val="1"/>
+      <w:numFmt w:val="lowerRoman"/>
+      <w:lvlText w:val="%6."/>
+      <w:lvlJc w:val="right"/>
+      <w:pPr>
+        <w:ind w:left="4320" w:hanging="180"/>
+      </w:pPr>
+    </w:lvl>
+    <w:lvl w:ilvl="6" w:tplc="0409000F" w:tentative="1">
+      <w:start w:val="1"/>
+      <w:numFmt w:val="decimal"/>
+      <w:lvlText w:val="%7."/>
+      <w:lvlJc w:val="left"/>
+      <w:pPr>
+        <w:ind w:left="5040" w:hanging="360"/>
+      </w:pPr>
+    </w:lvl>
+    <w:lvl w:ilvl="7" w:tplc="04090019" w:tentative="1">
+      <w:start w:val="1"/>
+      <w:numFmt w:val="lowerLetter"/>
+      <w:lvlText w:val="%8."/>
+      <w:lvlJc w:val="left"/>
+      <w:pPr>
+        <w:ind w:left="5760" w:hanging="360"/>
+      </w:pPr>
+    </w:lvl>
+    <w:lvl w:ilvl="8" w:tplc="0409001B" w:tentative="1">
+      <w:start w:val="1"/>
+      <w:numFmt w:val="lowerRoman"/>
+      <w:lvlText w:val="%9."/>
+      <w:lvlJc w:val="right"/>
+      <w:pPr>
+        <w:ind w:left="6480" w:hanging="180"/>
+      </w:pPr>
+    </w:lvl>
+  </w:abstractNum>
+  <w:abstractNum w:abstractNumId="5" w15:restartNumberingAfterBreak="0">
+    <w:nsid w:val="75D06D5D"/>
+    <w:multiLevelType w:val="hybridMultilevel"/>
+    <w:tmpl w:val="11B81560"/>
+    <w:lvl w:ilvl="0" w:tplc="0409000F">
+      <w:start w:val="1"/>
+      <w:numFmt w:val="decimal"/>
+      <w:lvlText w:val="%1."/>
+      <w:lvlJc w:val="left"/>
+      <w:pPr>
+        <w:ind w:left="720" w:hanging="360"/>
+      </w:pPr>
+      <w:rPr>
+        <w:rFonts w:hint="default"/>
+      </w:rPr>
+    </w:lvl>
+    <w:lvl w:ilvl="1" w:tplc="04090019">
+      <w:start w:val="1"/>
+      <w:numFmt w:val="lowerLetter"/>
+      <w:lvlText w:val="%2."/>
+      <w:lvlJc w:val="left"/>
+      <w:pPr>
+        <w:ind w:left="1440" w:hanging="360"/>
+      </w:pPr>
+    </w:lvl>
+    <w:lvl w:ilvl="2" w:tplc="0409001B">
+      <w:start w:val="1"/>
+      <w:numFmt w:val="lowerRoman"/>
+      <w:lvlText w:val="%3."/>
+      <w:lvlJc w:val="right"/>
+      <w:pPr>
+        <w:ind w:left="2160" w:hanging="180"/>
+      </w:pPr>
+    </w:lvl>
+    <w:lvl w:ilvl="3" w:tplc="0409000F">
       <w:start w:val="1"/>
       <w:numFmt w:val="decimal"/>
       <w:lvlText w:val="%4."/>
@@ -2523,6 +3909,9 @@
   </w:num>
   <w:num w:numId="5" w16cid:durableId="1936397960">
     <w:abstractNumId w:val="1"/>
+  </w:num>
+  <w:num w:numId="6" w16cid:durableId="1021934129">
+    <w:abstractNumId w:val="5"/>
   </w:num>
 </w:numbering>
 </file>
@@ -2975,7 +4364,6 @@
   <w:style w:type="character" w:default="1" w:styleId="DefaultParagraphFont">
     <w:name w:val="Default Paragraph Font"/>
     <w:uiPriority w:val="1"/>
-    <w:semiHidden/>
     <w:unhideWhenUsed/>
   </w:style>
   <w:style w:type="table" w:default="1" w:styleId="TableNormal">
@@ -3069,6 +4457,45 @@
       <w:color w:val="0F4761" w:themeColor="accent1" w:themeShade="BF"/>
       <w:sz w:val="26"/>
       <w:szCs w:val="26"/>
+    </w:rPr>
+  </w:style>
+  <w:style w:type="paragraph" w:styleId="EndnoteText">
+    <w:name w:val="endnote text"/>
+    <w:basedOn w:val="Normal"/>
+    <w:link w:val="EndnoteTextChar"/>
+    <w:uiPriority w:val="99"/>
+    <w:semiHidden/>
+    <w:unhideWhenUsed/>
+    <w:rsid w:val="000773BD"/>
+    <w:pPr>
+      <w:spacing w:after="0" w:line="240" w:lineRule="auto"/>
+    </w:pPr>
+    <w:rPr>
+      <w:sz w:val="20"/>
+      <w:szCs w:val="20"/>
+    </w:rPr>
+  </w:style>
+  <w:style w:type="character" w:customStyle="1" w:styleId="EndnoteTextChar">
+    <w:name w:val="Endnote Text Char"/>
+    <w:basedOn w:val="DefaultParagraphFont"/>
+    <w:link w:val="EndnoteText"/>
+    <w:uiPriority w:val="99"/>
+    <w:semiHidden/>
+    <w:rsid w:val="000773BD"/>
+    <w:rPr>
+      <w:sz w:val="20"/>
+      <w:szCs w:val="20"/>
+    </w:rPr>
+  </w:style>
+  <w:style w:type="character" w:styleId="EndnoteReference">
+    <w:name w:val="endnote reference"/>
+    <w:basedOn w:val="DefaultParagraphFont"/>
+    <w:uiPriority w:val="99"/>
+    <w:semiHidden/>
+    <w:unhideWhenUsed/>
+    <w:rsid w:val="000773BD"/>
+    <w:rPr>
+      <w:vertAlign w:val="superscript"/>
     </w:rPr>
   </w:style>
 </w:styles>
@@ -3367,4 +4794,16 @@
     </a:ext>
   </a:extLst>
 </a:theme>
+</file>
+
+<file path=customXml/item1.xml><?xml version="1.0" encoding="utf-8"?>
+<b:Sources xmlns:b="http://schemas.openxmlformats.org/officeDocument/2006/bibliography" xmlns="http://schemas.openxmlformats.org/officeDocument/2006/bibliography" SelectedStyle="\APASixthEditionOfficeOnline.xsl" StyleName="APA" Version="6"/>
+</file>
+
+<file path=customXml/itemProps1.xml><?xml version="1.0" encoding="utf-8"?>
+<ds:datastoreItem xmlns:ds="http://schemas.openxmlformats.org/officeDocument/2006/customXml" ds:itemID="{CF9EE6F5-5C00-44C1-BF3E-C24BC3D7A40A}">
+  <ds:schemaRefs>
+    <ds:schemaRef ds:uri="http://schemas.openxmlformats.org/officeDocument/2006/bibliography"/>
+  </ds:schemaRefs>
+</ds:datastoreItem>
 </file>
</xml_diff>